<commit_message>
Added continuity detection to default task
</commit_message>
<xml_diff>
--- a/docs/Post test launch testing notes.docx
+++ b/docs/Post test launch testing notes.docx
@@ -258,6 +258,9 @@
     </w:p>
     <w:p>
       <w:r>
+        <w:rPr>
+          <w:noProof/>
+        </w:rPr>
         <w:drawing>
           <wp:inline distT="0" distB="0" distL="0" distR="0" wp14:anchorId="3E4D52BE" wp14:editId="428FA6FF">
             <wp:extent cx="5731510" cy="2727325"/>
@@ -353,24 +356,22 @@
         <w:rPr>
           <w:color w:val="A02B93" w:themeColor="accent5"/>
         </w:rPr>
-        <w:t xml:space="preserve">Running LoRa_init() then </w:t>
-      </w:r>
-      <w:r>
-        <w:rPr>
-          <w:color w:val="A02B93" w:themeColor="accent5"/>
-        </w:rPr>
-        <w:t>LoRa_startReceiving</w:t>
-      </w:r>
-      <w:r>
-        <w:rPr>
-          <w:color w:val="A02B93" w:themeColor="accent5"/>
-        </w:rPr>
-        <w:t>() returned the transmitter to its original state. There is something in the process the reinitialises the transmitter to work again.</w:t>
+        <w:t>Running LoRa_init() then LoRa_startReceiving() returned the transmitter to its original state. There is something in the process the reinitialises the transmitter to work again.</w:t>
       </w:r>
     </w:p>
     <w:p>
       <w:r>
         <w:t>It appears this is an internal issue specific to the rfm95. It may be a faulty chip or a duty cycle that’s too high.</w:t>
+      </w:r>
+    </w:p>
+    <w:p/>
+    <w:p>
+      <w:r>
+        <w:lastRenderedPageBreak/>
+        <w:t>ADC does not seem to be reading correctly on the drogue channel</w:t>
+      </w:r>
+      <w:r>
+        <w:t>. May also be incorrect on the main channel.</w:t>
       </w:r>
     </w:p>
     <w:sectPr>

</xml_diff>